<commit_message>
Second commit with updated file
</commit_message>
<xml_diff>
--- a/git_tutorial.docx
+++ b/git_tutorial.docx
@@ -569,7 +569,6 @@
             <w:pPr>
               <w:rPr>
                 <w:rFonts w:hint="cs"/>
-                <w:rtl/>
               </w:rPr>
             </w:pPr>
             <w:r>
@@ -620,13 +619,34 @@
                 <w:rtl/>
               </w:rPr>
             </w:pPr>
+            <w:r>
+              <w:rPr>
+                <w:rFonts w:hint="cs"/>
+                <w:rtl/>
+              </w:rPr>
+              <w:t>תוסיף את כל הקבצים בתיקייה לגיט</w:t>
+            </w:r>
+            <w:r>
+              <w:t xml:space="preserve"> –</w:t>
+            </w:r>
+            <w:r>
+              <w:rPr>
+                <w:rFonts w:hint="cs"/>
+                <w:rtl/>
+              </w:rPr>
+              <w:t xml:space="preserve"> מאזור העבודה לאזור המובכן להעלאה</w:t>
+            </w:r>
           </w:p>
         </w:tc>
         <w:tc>
           <w:tcPr>
             <w:tcW w:w="4148" w:type="dxa"/>
           </w:tcPr>
-          <w:p/>
+          <w:p>
+            <w:r>
+              <w:t>git add .</w:t>
+            </w:r>
+          </w:p>
         </w:tc>
       </w:tr>
       <w:tr>
@@ -635,19 +655,59 @@
             <w:tcW w:w="4148" w:type="dxa"/>
           </w:tcPr>
           <w:p>
-            <w:pPr>
+            <w:r>
               <w:rPr>
                 <w:rFonts w:hint="cs"/>
                 <w:rtl/>
               </w:rPr>
-            </w:pPr>
+              <w:t>להעביר קצים ל</w:t>
+            </w:r>
+            <w:r>
+              <w:t>local repo</w:t>
+            </w:r>
           </w:p>
         </w:tc>
         <w:tc>
           <w:tcPr>
             <w:tcW w:w="4148" w:type="dxa"/>
           </w:tcPr>
-          <w:p/>
+          <w:p>
+            <w:r>
+              <w:t>g</w:t>
+            </w:r>
+            <w:r>
+              <w:t>it commit -m "message"</w:t>
+            </w:r>
+          </w:p>
+        </w:tc>
+      </w:tr>
+      <w:tr>
+        <w:tc>
+          <w:tcPr>
+            <w:tcW w:w="4148" w:type="dxa"/>
+          </w:tcPr>
+          <w:p>
+            <w:r>
+              <w:rPr>
+                <w:rFonts w:hint="cs"/>
+                <w:rtl/>
+              </w:rPr>
+              <w:t>מראה את כל הודעות ה</w:t>
+            </w:r>
+            <w:r>
+              <w:t>commit</w:t>
+            </w:r>
+          </w:p>
+        </w:tc>
+        <w:tc>
+          <w:tcPr>
+            <w:tcW w:w="4148" w:type="dxa"/>
+          </w:tcPr>
+          <w:p>
+            <w:r>
+              <w:t>git log</w:t>
+            </w:r>
+          </w:p>
         </w:tc>
       </w:tr>
       <w:tr>

</xml_diff>

<commit_message>
third commit - commit docx
</commit_message>
<xml_diff>
--- a/git_tutorial.docx
+++ b/git_tutorial.docx
@@ -644,8 +644,13 @@
           </w:tcPr>
           <w:p>
             <w:r>
-              <w:t>git add .</w:t>
-            </w:r>
+              <w:t xml:space="preserve">git </w:t>
+            </w:r>
+            <w:proofErr w:type="gramStart"/>
+            <w:r>
+              <w:t>add .</w:t>
+            </w:r>
+            <w:proofErr w:type="gramEnd"/>
           </w:p>
         </w:tc>
       </w:tr>
@@ -663,7 +668,13 @@
               <w:t>להעביר קצים ל</w:t>
             </w:r>
             <w:r>
-              <w:t>local repo</w:t>
+              <w:t>lo</w:t>
+            </w:r>
+            <w:r>
+              <w:t xml:space="preserve"> </w:t>
+            </w:r>
+            <w:r>
+              <w:t>cal repo</w:t>
             </w:r>
           </w:p>
         </w:tc>
@@ -716,19 +727,61 @@
             <w:tcW w:w="4148" w:type="dxa"/>
           </w:tcPr>
           <w:p>
-            <w:pPr>
-              <w:rPr>
-                <w:rFonts w:hint="cs"/>
-                <w:rtl/>
-              </w:rPr>
-            </w:pPr>
+            <w:r>
+              <w:rPr>
+                <w:rFonts w:hint="cs"/>
+                <w:rtl/>
+              </w:rPr>
+              <w:t xml:space="preserve">לראות </w:t>
+            </w:r>
+            <w:r>
+              <w:rPr>
+                <w:rFonts w:hint="cs"/>
+                <w:rtl/>
+              </w:rPr>
+              <w:t xml:space="preserve">גרסת </w:t>
+            </w:r>
+            <w:r>
+              <w:t>commit</w:t>
+            </w:r>
+            <w:r>
+              <w:rPr>
+                <w:rFonts w:hint="cs"/>
+                <w:rtl/>
+              </w:rPr>
+              <w:t xml:space="preserve"> קודמת</w:t>
+            </w:r>
           </w:p>
         </w:tc>
         <w:tc>
           <w:tcPr>
             <w:tcW w:w="4148" w:type="dxa"/>
           </w:tcPr>
-          <w:p/>
+          <w:p>
+            <w:pPr>
+              <w:rPr>
+                <w:rFonts w:hint="cs"/>
+                <w:b/>
+                <w:bCs/>
+                <w:rtl/>
+              </w:rPr>
+            </w:pPr>
+            <w:r>
+              <w:t xml:space="preserve">Git </w:t>
+            </w:r>
+            <w:proofErr w:type="gramStart"/>
+            <w:r>
+              <w:t>checkout</w:t>
+            </w:r>
+            <w:proofErr w:type="gramEnd"/>
+            <w:r>
+              <w:rPr>
+                <w:b/>
+                <w:bCs/>
+              </w:rPr>
+              <w:t xml:space="preserve"> commit id</w:t>
+            </w:r>
+          </w:p>
         </w:tc>
       </w:tr>
     </w:tbl>

</xml_diff>